<commit_message>
made a lot of changes
</commit_message>
<xml_diff>
--- a/Docs/Project_Proposal.docx
+++ b/Docs/Project_Proposal.docx
@@ -157,61 +157,11 @@
         </w:rPr>
         <w:t xml:space="preserve">Collaborators: </w:t>
       </w:r>
-      <w:proofErr w:type="spellStart"/>
-      <w:r>
-        <w:rPr>
-          <w:lang w:val="en-US"/>
-        </w:rPr>
-        <w:t>Aizhen</w:t>
-      </w:r>
-      <w:proofErr w:type="spellEnd"/>
-      <w:r>
-        <w:rPr>
-          <w:lang w:val="en-US"/>
-        </w:rPr>
-        <w:t xml:space="preserve"> Dong, </w:t>
-      </w:r>
-      <w:proofErr w:type="spellStart"/>
-      <w:r>
-        <w:rPr>
-          <w:lang w:val="en-US"/>
-        </w:rPr>
-        <w:t>Abuzar</w:t>
-      </w:r>
-      <w:proofErr w:type="spellEnd"/>
-      <w:r>
-        <w:rPr>
-          <w:lang w:val="en-US"/>
-        </w:rPr>
-        <w:t xml:space="preserve"> Fakhruddin, Chris Ringwood, </w:t>
-      </w:r>
-      <w:proofErr w:type="spellStart"/>
-      <w:r>
-        <w:rPr>
-          <w:lang w:val="en-US"/>
-        </w:rPr>
-        <w:t>Saibal</w:t>
-      </w:r>
-      <w:proofErr w:type="spellEnd"/>
-      <w:r>
-        <w:rPr>
-          <w:lang w:val="en-US"/>
-        </w:rPr>
-        <w:t xml:space="preserve"> </w:t>
-      </w:r>
-      <w:proofErr w:type="spellStart"/>
-      <w:r>
-        <w:rPr>
-          <w:lang w:val="en-US"/>
-        </w:rPr>
-        <w:t>Saha</w:t>
-      </w:r>
-      <w:proofErr w:type="spellEnd"/>
-      <w:r>
-        <w:rPr>
-          <w:lang w:val="en-US"/>
-        </w:rPr>
-        <w:t>, Desi Reddy</w:t>
+      <w:r>
+        <w:rPr>
+          <w:lang w:val="en-US"/>
+        </w:rPr>
+        <w:t>Aizhen Dong, Abuzar Fakhruddin, Chris Ringwood, Saibal Saha, Desi Reddy</w:t>
       </w:r>
     </w:p>
     <w:p>
@@ -909,7 +859,13 @@
         <w:rPr>
           <w:lang w:val="en-US"/>
         </w:rPr>
-        <w:t xml:space="preserve"> ETH</w:t>
+        <w:t xml:space="preserve"> </w:t>
+      </w:r>
+      <w:r>
+        <w:rPr>
+          <w:lang w:val="en-US"/>
+        </w:rPr>
+        <w:t>Tether</w:t>
       </w:r>
     </w:p>
     <w:p>
@@ -959,244 +915,44 @@
         <w:rPr>
           <w:lang w:val="en-US"/>
         </w:rPr>
-        <w:t xml:space="preserve">Before looking at </w:t>
-      </w:r>
-      <w:r>
-        <w:rPr>
-          <w:lang w:val="en-US"/>
-        </w:rPr>
-        <w:t>the daily trading strategies, we first</w:t>
-      </w:r>
-      <w:r>
-        <w:rPr>
-          <w:lang w:val="en-US"/>
-        </w:rPr>
-        <w:t xml:space="preserve"> </w:t>
-      </w:r>
-      <w:r>
-        <w:rPr>
-          <w:lang w:val="en-US"/>
-        </w:rPr>
-        <w:t xml:space="preserve">tried to determine the current </w:t>
-      </w:r>
-      <w:r>
-        <w:rPr>
-          <w:lang w:val="en-US"/>
-        </w:rPr>
-        <w:t>market</w:t>
-      </w:r>
-      <w:r>
-        <w:rPr>
-          <w:lang w:val="en-US"/>
-        </w:rPr>
-        <w:t xml:space="preserve"> trend</w:t>
-      </w:r>
-      <w:r>
-        <w:rPr>
-          <w:lang w:val="en-US"/>
-        </w:rPr>
-        <w:t xml:space="preserve"> by looking a</w:t>
-      </w:r>
-      <w:r>
-        <w:rPr>
-          <w:lang w:val="en-US"/>
-        </w:rPr>
-        <w:t>t</w:t>
-      </w:r>
-      <w:r>
-        <w:rPr>
-          <w:lang w:val="en-US"/>
-        </w:rPr>
-        <w:t xml:space="preserve"> the data one timeframe higher</w:t>
-      </w:r>
-      <w:r>
-        <w:rPr>
-          <w:lang w:val="en-US"/>
-        </w:rPr>
-        <w:t>, i.e.</w:t>
-      </w:r>
-      <w:r>
-        <w:rPr>
-          <w:lang w:val="en-US"/>
-        </w:rPr>
-        <w:t xml:space="preserve"> </w:t>
-      </w:r>
-      <w:r>
-        <w:rPr>
-          <w:lang w:val="en-US"/>
-        </w:rPr>
-        <w:t>by considering weekly data instead of daily. The idea behind this was</w:t>
-      </w:r>
-      <w:r>
-        <w:rPr>
-          <w:lang w:val="en-US"/>
-        </w:rPr>
-        <w:t xml:space="preserve"> to determine</w:t>
-      </w:r>
-      <w:r>
-        <w:rPr>
-          <w:lang w:val="en-US"/>
-        </w:rPr>
-        <w:t xml:space="preserve"> daily trading rules that aligned with </w:t>
-      </w:r>
-      <w:r>
-        <w:rPr>
-          <w:lang w:val="en-US"/>
-        </w:rPr>
-        <w:t>th</w:t>
-      </w:r>
-      <w:r>
-        <w:rPr>
-          <w:lang w:val="en-US"/>
-        </w:rPr>
-        <w:t xml:space="preserve">e weekly </w:t>
-      </w:r>
-      <w:r>
-        <w:rPr>
-          <w:lang w:val="en-US"/>
-        </w:rPr>
-        <w:t>trend</w:t>
-      </w:r>
-      <w:r>
-        <w:rPr>
-          <w:lang w:val="en-US"/>
-        </w:rPr>
-        <w:t xml:space="preserve">, </w:t>
-      </w:r>
-      <w:r>
-        <w:rPr>
-          <w:lang w:val="en-US"/>
-        </w:rPr>
-        <w:t>which is envisaged to indicate a better or stronger signal.</w:t>
-      </w:r>
-      <w:r>
-        <w:rPr>
-          <w:lang w:val="en-US"/>
-        </w:rPr>
-        <w:t xml:space="preserve"> </w:t>
-      </w:r>
-    </w:p>
-    <w:p>
-      <w:pPr>
-        <w:rPr>
-          <w:lang w:val="en-US"/>
-        </w:rPr>
-      </w:pPr>
-      <w:r>
-        <w:rPr>
-          <w:lang w:val="en-US"/>
-        </w:rPr>
-        <w:lastRenderedPageBreak/>
-        <w:t>It is hoped that by following this system</w:t>
-      </w:r>
-      <w:r>
-        <w:rPr>
-          <w:lang w:val="en-US"/>
-        </w:rPr>
-        <w:t xml:space="preserve"> and only tradin</w:t>
-      </w:r>
-      <w:r>
-        <w:rPr>
-          <w:lang w:val="en-US"/>
-        </w:rPr>
-        <w:t xml:space="preserve">g </w:t>
-      </w:r>
-      <w:r>
-        <w:rPr>
-          <w:lang w:val="en-US"/>
-        </w:rPr>
-        <w:t xml:space="preserve">on </w:t>
-      </w:r>
-      <w:r>
-        <w:rPr>
-          <w:lang w:val="en-US"/>
-        </w:rPr>
-        <w:t xml:space="preserve">daily signals </w:t>
-      </w:r>
-      <w:r>
-        <w:rPr>
-          <w:lang w:val="en-US"/>
-        </w:rPr>
-        <w:t>that line up with the weekly move</w:t>
-      </w:r>
-      <w:r>
-        <w:rPr>
-          <w:lang w:val="en-US"/>
-        </w:rPr>
-        <w:t xml:space="preserve">, we would be able to reduce the </w:t>
-      </w:r>
-      <w:r>
-        <w:rPr>
-          <w:lang w:val="en-US"/>
-        </w:rPr>
-        <w:t xml:space="preserve">number of trades and false signals produced </w:t>
-      </w:r>
-      <w:r>
-        <w:rPr>
-          <w:lang w:val="en-US"/>
-        </w:rPr>
-        <w:t xml:space="preserve">by the </w:t>
-      </w:r>
-      <w:r>
-        <w:rPr>
-          <w:lang w:val="en-US"/>
-        </w:rPr>
-        <w:t xml:space="preserve">daily </w:t>
-      </w:r>
-      <w:r>
-        <w:rPr>
-          <w:lang w:val="en-US"/>
-        </w:rPr>
-        <w:t>trend following technical indicators</w:t>
-      </w:r>
-      <w:r>
-        <w:rPr>
-          <w:lang w:val="en-US"/>
-        </w:rPr>
-        <w:t xml:space="preserve">, </w:t>
-      </w:r>
-      <w:r>
-        <w:rPr>
-          <w:lang w:val="en-US"/>
-        </w:rPr>
-        <w:t xml:space="preserve">thereby saving on transaction costs as well </w:t>
-      </w:r>
-      <w:r>
-        <w:rPr>
-          <w:lang w:val="en-US"/>
-        </w:rPr>
-        <w:t xml:space="preserve">as </w:t>
-      </w:r>
-      <w:r>
-        <w:rPr>
-          <w:lang w:val="en-US"/>
-        </w:rPr>
-        <w:t xml:space="preserve">whipsaws and potential losses. </w:t>
-      </w:r>
-    </w:p>
-    <w:p>
-      <w:pPr>
-        <w:rPr>
-          <w:lang w:val="en-US"/>
-        </w:rPr>
-      </w:pPr>
-      <w:r>
-        <w:rPr>
-          <w:lang w:val="en-US"/>
-        </w:rPr>
-        <w:t xml:space="preserve">With this in mind, the following trading </w:t>
-      </w:r>
-      <w:r>
-        <w:rPr>
-          <w:lang w:val="en-US"/>
-        </w:rPr>
-        <w:t>systems were considered for the weekly and daily stra</w:t>
-      </w:r>
-      <w:r>
-        <w:rPr>
-          <w:lang w:val="en-US"/>
-        </w:rPr>
-        <w:t>tegies</w:t>
+        <w:t>We will look to incorporate technical ind</w:t>
+      </w:r>
+      <w:r>
+        <w:rPr>
+          <w:lang w:val="en-US"/>
+        </w:rPr>
+        <w:t>icators as feature variables into our machine learning model and test this against traditional trading strategies.</w:t>
+      </w:r>
+    </w:p>
+    <w:p>
+      <w:pPr>
+        <w:rPr>
+          <w:lang w:val="en-US"/>
+        </w:rPr>
+      </w:pPr>
+      <w:r>
+        <w:rPr>
+          <w:lang w:val="en-US"/>
+        </w:rPr>
+        <w:t xml:space="preserve">With this in mind, the following </w:t>
+      </w:r>
+      <w:r>
+        <w:rPr>
+          <w:lang w:val="en-US"/>
+        </w:rPr>
+        <w:t xml:space="preserve">technical indicators and </w:t>
+      </w:r>
+      <w:r>
+        <w:rPr>
+          <w:lang w:val="en-US"/>
+        </w:rPr>
+        <w:t xml:space="preserve">trading </w:t>
+      </w:r>
+      <w:r>
+        <w:rPr>
+          <w:lang w:val="en-US"/>
+        </w:rPr>
+        <w:t>systems were considered</w:t>
       </w:r>
       <w:r>
         <w:rPr>
@@ -1232,40 +988,7 @@
           <w:szCs w:val="24"/>
           <w:lang w:val="en-US"/>
         </w:rPr>
-        <w:t>W</w:t>
-      </w:r>
-      <w:r>
-        <w:rPr>
-          <w:b/>
-          <w:bCs/>
-          <w:color w:val="1F3864" w:themeColor="accent1" w:themeShade="80"/>
-          <w:sz w:val="24"/>
-          <w:szCs w:val="24"/>
-          <w:lang w:val="en-US"/>
-        </w:rPr>
-        <w:t xml:space="preserve">eekly </w:t>
-      </w:r>
-      <w:r>
-        <w:rPr>
-          <w:b/>
-          <w:bCs/>
-          <w:color w:val="1F3864" w:themeColor="accent1" w:themeShade="80"/>
-          <w:sz w:val="24"/>
-          <w:szCs w:val="24"/>
-          <w:lang w:val="en-US"/>
-        </w:rPr>
-        <w:t>Tre</w:t>
-      </w:r>
-      <w:r>
-        <w:rPr>
-          <w:b/>
-          <w:bCs/>
-          <w:color w:val="1F3864" w:themeColor="accent1" w:themeShade="80"/>
-          <w:sz w:val="24"/>
-          <w:szCs w:val="24"/>
-          <w:lang w:val="en-US"/>
-        </w:rPr>
-        <w:t>nd</w:t>
+        <w:t>Technical Indicators</w:t>
       </w:r>
     </w:p>
     <w:p>
@@ -1289,7 +1012,13 @@
         <w:rPr>
           <w:lang w:val="en-US"/>
         </w:rPr>
-        <w:t xml:space="preserve"> – identifies trend</w:t>
+        <w:t xml:space="preserve"> – </w:t>
+      </w:r>
+      <w:r>
+        <w:rPr>
+          <w:lang w:val="en-US"/>
+        </w:rPr>
+        <w:t>trend following</w:t>
       </w:r>
     </w:p>
     <w:p>
@@ -1307,81 +1036,19 @@
         <w:rPr>
           <w:lang w:val="en-US"/>
         </w:rPr>
-        <w:t>Average Directional Index</w:t>
-      </w:r>
-      <w:r>
-        <w:rPr>
-          <w:lang w:val="en-US"/>
-        </w:rPr>
-        <w:t xml:space="preserve"> – measures strength of trend</w:t>
-      </w:r>
-    </w:p>
-    <w:p>
-      <w:pPr>
-        <w:rPr>
-          <w:b/>
-          <w:bCs/>
-          <w:color w:val="1F3864" w:themeColor="accent1" w:themeShade="80"/>
-          <w:sz w:val="24"/>
-          <w:szCs w:val="24"/>
-          <w:lang w:val="en-US"/>
-        </w:rPr>
-      </w:pPr>
-    </w:p>
-    <w:p>
-      <w:pPr>
-        <w:rPr>
-          <w:b/>
-          <w:bCs/>
-          <w:color w:val="1F3864" w:themeColor="accent1" w:themeShade="80"/>
-          <w:sz w:val="24"/>
-          <w:szCs w:val="24"/>
-          <w:lang w:val="en-US"/>
-        </w:rPr>
-      </w:pPr>
-      <w:r>
-        <w:rPr>
-          <w:b/>
-          <w:bCs/>
-          <w:color w:val="1F3864" w:themeColor="accent1" w:themeShade="80"/>
-          <w:sz w:val="24"/>
-          <w:szCs w:val="24"/>
-          <w:lang w:val="en-US"/>
-        </w:rPr>
-        <w:t xml:space="preserve">Daily </w:t>
-      </w:r>
-      <w:r>
-        <w:rPr>
-          <w:b/>
-          <w:bCs/>
-          <w:color w:val="1F3864" w:themeColor="accent1" w:themeShade="80"/>
-          <w:sz w:val="24"/>
-          <w:szCs w:val="24"/>
-          <w:lang w:val="en-US"/>
-        </w:rPr>
-        <w:t xml:space="preserve">Trading </w:t>
-      </w:r>
-      <w:r>
-        <w:rPr>
-          <w:b/>
-          <w:bCs/>
-          <w:color w:val="1F3864" w:themeColor="accent1" w:themeShade="80"/>
-          <w:sz w:val="24"/>
-          <w:szCs w:val="24"/>
-          <w:lang w:val="en-US"/>
-        </w:rPr>
-        <w:t>Strate</w:t>
-      </w:r>
-      <w:r>
-        <w:rPr>
-          <w:b/>
-          <w:bCs/>
-          <w:color w:val="1F3864" w:themeColor="accent1" w:themeShade="80"/>
-          <w:sz w:val="24"/>
-          <w:szCs w:val="24"/>
-          <w:lang w:val="en-US"/>
-        </w:rPr>
-        <w:t>gies</w:t>
+        <w:t>Momentum Index</w:t>
+      </w:r>
+      <w:r>
+        <w:rPr>
+          <w:lang w:val="en-US"/>
+        </w:rPr>
+        <w:t xml:space="preserve"> – </w:t>
+      </w:r>
+      <w:r>
+        <w:rPr>
+          <w:lang w:val="en-US"/>
+        </w:rPr>
+        <w:t>trend following</w:t>
       </w:r>
     </w:p>
     <w:p>
@@ -1392,44 +1059,44 @@
           <w:numId w:val="2"/>
         </w:numPr>
         <w:rPr>
-          <w:color w:val="000000" w:themeColor="text1"/>
-          <w:lang w:val="en-US"/>
-        </w:rPr>
-      </w:pPr>
-      <w:r>
-        <w:rPr>
-          <w:color w:val="000000" w:themeColor="text1"/>
-          <w:lang w:val="en-US"/>
-        </w:rPr>
-        <w:t>MACD</w:t>
-      </w:r>
-      <w:r>
-        <w:rPr>
-          <w:color w:val="000000" w:themeColor="text1"/>
-          <w:lang w:val="en-US"/>
-        </w:rPr>
-        <w:t xml:space="preserve"> (</w:t>
-      </w:r>
-      <w:r>
-        <w:rPr>
-          <w:color w:val="000000" w:themeColor="text1"/>
-          <w:lang w:val="en-US"/>
-        </w:rPr>
-        <w:t>Trend</w:t>
-      </w:r>
-      <w:r>
-        <w:rPr>
-          <w:color w:val="000000" w:themeColor="text1"/>
-          <w:lang w:val="en-US"/>
-        </w:rPr>
-        <w:t>)</w:t>
-      </w:r>
-      <w:r>
-        <w:rPr>
-          <w:color w:val="000000" w:themeColor="text1"/>
-          <w:lang w:val="en-US"/>
-        </w:rPr>
-        <w:t xml:space="preserve"> – trending market</w:t>
+          <w:lang w:val="en-US"/>
+        </w:rPr>
+      </w:pPr>
+      <w:r>
+        <w:rPr>
+          <w:lang w:val="en-US"/>
+        </w:rPr>
+        <w:t>Ra</w:t>
+      </w:r>
+      <w:r>
+        <w:rPr>
+          <w:lang w:val="en-US"/>
+        </w:rPr>
+        <w:t>t</w:t>
+      </w:r>
+      <w:r>
+        <w:rPr>
+          <w:lang w:val="en-US"/>
+        </w:rPr>
+        <w:t xml:space="preserve">e of Change </w:t>
+      </w:r>
+      <w:r>
+        <w:rPr>
+          <w:lang w:val="en-US"/>
+        </w:rPr>
+        <w:t>–</w:t>
+      </w:r>
+      <w:r>
+        <w:rPr>
+          <w:lang w:val="en-US"/>
+        </w:rPr>
+        <w:t xml:space="preserve"> Osc</w:t>
+      </w:r>
+      <w:r>
+        <w:rPr>
+          <w:lang w:val="en-US"/>
+        </w:rPr>
+        <w:t>illator</w:t>
       </w:r>
     </w:p>
     <w:p>
@@ -1440,65 +1107,100 @@
           <w:numId w:val="2"/>
         </w:numPr>
         <w:rPr>
-          <w:color w:val="000000" w:themeColor="text1"/>
-          <w:lang w:val="en-US"/>
-        </w:rPr>
-      </w:pPr>
-      <w:r>
-        <w:rPr>
-          <w:color w:val="000000" w:themeColor="text1"/>
-          <w:lang w:val="en-US"/>
-        </w:rPr>
-        <w:t>Impulse System</w:t>
-      </w:r>
-      <w:r>
-        <w:rPr>
-          <w:color w:val="000000" w:themeColor="text1"/>
+          <w:lang w:val="en-US"/>
+        </w:rPr>
+      </w:pPr>
+      <w:r>
+        <w:rPr>
+          <w:lang w:val="en-US"/>
+        </w:rPr>
+        <w:t xml:space="preserve">Simple Moving Average </w:t>
+      </w:r>
+      <w:r>
+        <w:rPr>
+          <w:lang w:val="en-US"/>
+        </w:rPr>
+        <w:t>–</w:t>
+      </w:r>
+      <w:r>
+        <w:rPr>
           <w:lang w:val="en-US"/>
         </w:rPr>
         <w:t xml:space="preserve"> </w:t>
       </w:r>
       <w:r>
         <w:rPr>
-          <w:color w:val="000000" w:themeColor="text1"/>
-          <w:lang w:val="en-US"/>
-        </w:rPr>
-        <w:t>(</w:t>
-      </w:r>
-      <w:r>
-        <w:rPr>
-          <w:color w:val="000000" w:themeColor="text1"/>
-          <w:lang w:val="en-US"/>
-        </w:rPr>
-        <w:t>MACD Histogram</w:t>
-      </w:r>
-      <w:r>
-        <w:rPr>
-          <w:color w:val="000000" w:themeColor="text1"/>
-          <w:lang w:val="en-US"/>
-        </w:rPr>
-        <w:t xml:space="preserve">: </w:t>
-      </w:r>
-      <w:r>
-        <w:rPr>
-          <w:color w:val="000000" w:themeColor="text1"/>
-          <w:lang w:val="en-US"/>
-        </w:rPr>
-        <w:t>Trend</w:t>
-      </w:r>
-      <w:r>
-        <w:rPr>
-          <w:color w:val="000000" w:themeColor="text1"/>
-          <w:lang w:val="en-US"/>
-        </w:rPr>
-        <w:t xml:space="preserve">) </w:t>
-      </w:r>
-      <w:r>
-        <w:rPr>
-          <w:color w:val="000000" w:themeColor="text1"/>
-          <w:lang w:val="en-US"/>
-        </w:rPr>
-        <w:t>– trending market</w:t>
+          <w:lang w:val="en-US"/>
+        </w:rPr>
+        <w:t>trend following</w:t>
+      </w:r>
+    </w:p>
+    <w:p>
+      <w:pPr>
+        <w:rPr>
+          <w:b/>
+          <w:bCs/>
+          <w:color w:val="1F3864" w:themeColor="accent1" w:themeShade="80"/>
+          <w:sz w:val="24"/>
+          <w:szCs w:val="24"/>
+          <w:lang w:val="en-US"/>
+        </w:rPr>
+      </w:pPr>
+    </w:p>
+    <w:p>
+      <w:pPr>
+        <w:rPr>
+          <w:b/>
+          <w:bCs/>
+          <w:color w:val="1F3864" w:themeColor="accent1" w:themeShade="80"/>
+          <w:sz w:val="24"/>
+          <w:szCs w:val="24"/>
+          <w:lang w:val="en-US"/>
+        </w:rPr>
+      </w:pPr>
+      <w:r>
+        <w:rPr>
+          <w:b/>
+          <w:bCs/>
+          <w:color w:val="1F3864" w:themeColor="accent1" w:themeShade="80"/>
+          <w:sz w:val="24"/>
+          <w:szCs w:val="24"/>
+          <w:lang w:val="en-US"/>
+        </w:rPr>
+        <w:t xml:space="preserve">Daily </w:t>
+      </w:r>
+      <w:r>
+        <w:rPr>
+          <w:b/>
+          <w:bCs/>
+          <w:color w:val="1F3864" w:themeColor="accent1" w:themeShade="80"/>
+          <w:sz w:val="24"/>
+          <w:szCs w:val="24"/>
+          <w:lang w:val="en-US"/>
+        </w:rPr>
+        <w:t xml:space="preserve">Trading </w:t>
+      </w:r>
+      <w:r>
+        <w:rPr>
+          <w:b/>
+          <w:bCs/>
+          <w:color w:val="1F3864" w:themeColor="accent1" w:themeShade="80"/>
+          <w:sz w:val="24"/>
+          <w:szCs w:val="24"/>
+          <w:lang w:val="en-US"/>
+        </w:rPr>
+        <w:t>Strate</w:t>
+      </w:r>
+      <w:r>
+        <w:rPr>
+          <w:b/>
+          <w:bCs/>
+          <w:color w:val="1F3864" w:themeColor="accent1" w:themeShade="80"/>
+          <w:sz w:val="24"/>
+          <w:szCs w:val="24"/>
+          <w:lang w:val="en-US"/>
+        </w:rPr>
+        <w:t>gies</w:t>
       </w:r>
     </w:p>
     <w:p>
@@ -1518,49 +1220,35 @@
           <w:color w:val="000000" w:themeColor="text1"/>
           <w:lang w:val="en-US"/>
         </w:rPr>
-        <w:t>Elder-Ray</w:t>
+        <w:t>MACD</w:t>
       </w:r>
       <w:r>
         <w:rPr>
           <w:color w:val="000000" w:themeColor="text1"/>
           <w:lang w:val="en-US"/>
         </w:rPr>
-        <w:t xml:space="preserve"> </w:t>
+        <w:t xml:space="preserve"> (</w:t>
       </w:r>
       <w:r>
         <w:rPr>
           <w:color w:val="000000" w:themeColor="text1"/>
           <w:lang w:val="en-US"/>
         </w:rPr>
-        <w:t>(Oscillator)</w:t>
+        <w:t>Trend</w:t>
       </w:r>
       <w:r>
         <w:rPr>
           <w:color w:val="000000" w:themeColor="text1"/>
           <w:lang w:val="en-US"/>
         </w:rPr>
-        <w:t xml:space="preserve"> </w:t>
+        <w:t>)</w:t>
       </w:r>
       <w:r>
         <w:rPr>
           <w:color w:val="000000" w:themeColor="text1"/>
           <w:lang w:val="en-US"/>
         </w:rPr>
-        <w:t>–</w:t>
-      </w:r>
-      <w:r>
-        <w:rPr>
-          <w:color w:val="000000" w:themeColor="text1"/>
-          <w:lang w:val="en-US"/>
-        </w:rPr>
-        <w:t xml:space="preserve"> </w:t>
-      </w:r>
-      <w:r>
-        <w:rPr>
-          <w:color w:val="000000" w:themeColor="text1"/>
-          <w:lang w:val="en-US"/>
-        </w:rPr>
-        <w:t>trending market</w:t>
+        <w:t xml:space="preserve"> – trending market</w:t>
       </w:r>
     </w:p>
     <w:p>
@@ -1571,6 +1259,137 @@
           <w:numId w:val="2"/>
         </w:numPr>
         <w:rPr>
+          <w:color w:val="000000" w:themeColor="text1"/>
+          <w:lang w:val="en-US"/>
+        </w:rPr>
+      </w:pPr>
+      <w:r>
+        <w:rPr>
+          <w:color w:val="000000" w:themeColor="text1"/>
+          <w:lang w:val="en-US"/>
+        </w:rPr>
+        <w:t>Impulse System</w:t>
+      </w:r>
+      <w:r>
+        <w:rPr>
+          <w:color w:val="000000" w:themeColor="text1"/>
+          <w:lang w:val="en-US"/>
+        </w:rPr>
+        <w:t xml:space="preserve"> </w:t>
+      </w:r>
+      <w:r>
+        <w:rPr>
+          <w:color w:val="000000" w:themeColor="text1"/>
+          <w:lang w:val="en-US"/>
+        </w:rPr>
+        <w:t>(</w:t>
+      </w:r>
+      <w:r>
+        <w:rPr>
+          <w:color w:val="000000" w:themeColor="text1"/>
+          <w:lang w:val="en-US"/>
+        </w:rPr>
+        <w:t>MACD Histogram</w:t>
+      </w:r>
+      <w:r>
+        <w:rPr>
+          <w:color w:val="000000" w:themeColor="text1"/>
+          <w:lang w:val="en-US"/>
+        </w:rPr>
+        <w:t xml:space="preserve">: </w:t>
+      </w:r>
+      <w:r>
+        <w:rPr>
+          <w:color w:val="000000" w:themeColor="text1"/>
+          <w:lang w:val="en-US"/>
+        </w:rPr>
+        <w:t>Trend</w:t>
+      </w:r>
+      <w:r>
+        <w:rPr>
+          <w:color w:val="000000" w:themeColor="text1"/>
+          <w:lang w:val="en-US"/>
+        </w:rPr>
+        <w:t xml:space="preserve">) </w:t>
+      </w:r>
+      <w:r>
+        <w:rPr>
+          <w:color w:val="000000" w:themeColor="text1"/>
+          <w:lang w:val="en-US"/>
+        </w:rPr>
+        <w:t>– trending market</w:t>
+      </w:r>
+    </w:p>
+    <w:p>
+      <w:pPr>
+        <w:pStyle w:val="ListParagraph"/>
+        <w:numPr>
+          <w:ilvl w:val="0"/>
+          <w:numId w:val="2"/>
+        </w:numPr>
+        <w:rPr>
+          <w:color w:val="000000" w:themeColor="text1"/>
+          <w:lang w:val="en-US"/>
+        </w:rPr>
+      </w:pPr>
+      <w:r>
+        <w:rPr>
+          <w:color w:val="000000" w:themeColor="text1"/>
+          <w:lang w:val="en-US"/>
+        </w:rPr>
+        <w:t>RSI</w:t>
+      </w:r>
+      <w:r>
+        <w:rPr>
+          <w:color w:val="000000" w:themeColor="text1"/>
+          <w:lang w:val="en-US"/>
+        </w:rPr>
+        <w:t xml:space="preserve"> </w:t>
+      </w:r>
+      <w:r>
+        <w:rPr>
+          <w:color w:val="000000" w:themeColor="text1"/>
+          <w:lang w:val="en-US"/>
+        </w:rPr>
+        <w:t>(Oscillator)</w:t>
+      </w:r>
+      <w:r>
+        <w:rPr>
+          <w:color w:val="000000" w:themeColor="text1"/>
+          <w:lang w:val="en-US"/>
+        </w:rPr>
+        <w:t xml:space="preserve"> </w:t>
+      </w:r>
+      <w:r>
+        <w:rPr>
+          <w:color w:val="000000" w:themeColor="text1"/>
+          <w:lang w:val="en-US"/>
+        </w:rPr>
+        <w:t>–</w:t>
+      </w:r>
+      <w:r>
+        <w:rPr>
+          <w:color w:val="000000" w:themeColor="text1"/>
+          <w:lang w:val="en-US"/>
+        </w:rPr>
+        <w:t xml:space="preserve"> </w:t>
+      </w:r>
+      <w:r>
+        <w:rPr>
+          <w:color w:val="000000" w:themeColor="text1"/>
+          <w:lang w:val="en-US"/>
+        </w:rPr>
+        <w:t>trending market</w:t>
+      </w:r>
+    </w:p>
+    <w:p>
+      <w:pPr>
+        <w:pStyle w:val="ListParagraph"/>
+        <w:numPr>
+          <w:ilvl w:val="0"/>
+          <w:numId w:val="2"/>
+        </w:numPr>
+        <w:rPr>
           <w:lang w:val="en-US"/>
         </w:rPr>
       </w:pPr>
@@ -1643,67 +1462,19 @@
         <w:rPr>
           <w:lang w:val="en-US"/>
         </w:rPr>
-        <w:t xml:space="preserve"> then incorporate all the statistics from the trading systems into one </w:t>
-      </w:r>
-      <w:r>
-        <w:rPr>
-          <w:lang w:val="en-US"/>
-        </w:rPr>
-        <w:t xml:space="preserve">data frame, which we </w:t>
-      </w:r>
-      <w:r>
-        <w:rPr>
-          <w:lang w:val="en-US"/>
-        </w:rPr>
-        <w:t xml:space="preserve">would </w:t>
-      </w:r>
-      <w:r>
-        <w:rPr>
-          <w:lang w:val="en-US"/>
-        </w:rPr>
-        <w:t>r</w:t>
-      </w:r>
-      <w:r>
-        <w:rPr>
-          <w:lang w:val="en-US"/>
-        </w:rPr>
-        <w:t>u</w:t>
-      </w:r>
-      <w:r>
-        <w:rPr>
-          <w:lang w:val="en-US"/>
-        </w:rPr>
-        <w:t xml:space="preserve">n through a Random Forest </w:t>
-      </w:r>
-      <w:r>
-        <w:rPr>
-          <w:lang w:val="en-US"/>
-        </w:rPr>
-        <w:t xml:space="preserve">Model </w:t>
-      </w:r>
-      <w:r>
-        <w:rPr>
-          <w:lang w:val="en-US"/>
-        </w:rPr>
-        <w:t xml:space="preserve">and </w:t>
-      </w:r>
-      <w:r>
-        <w:rPr>
-          <w:lang w:val="en-US"/>
-        </w:rPr>
-        <w:t xml:space="preserve">an </w:t>
-      </w:r>
-      <w:r>
-        <w:rPr>
-          <w:lang w:val="en-US"/>
-        </w:rPr>
-        <w:t>Artificial Neural Network</w:t>
-      </w:r>
-      <w:r>
-        <w:rPr>
-          <w:lang w:val="en-US"/>
-        </w:rPr>
-        <w:t xml:space="preserve">. The models would </w:t>
+        <w:t xml:space="preserve"> then incorporate all the statistics from the </w:t>
+      </w:r>
+      <w:r>
+        <w:rPr>
+          <w:lang w:val="en-US"/>
+        </w:rPr>
+        <w:t xml:space="preserve">machine learning models. </w:t>
+      </w:r>
+      <w:r>
+        <w:rPr>
+          <w:lang w:val="en-US"/>
+        </w:rPr>
+        <w:t xml:space="preserve">The models would </w:t>
       </w:r>
       <w:r>
         <w:rPr>

</xml_diff>